<commit_message>
Adiciona nova contraproposta SQS311
</commit_message>
<xml_diff>
--- a/sqs311_bloco_d_ap306/PROPOSTA DE COMPRA DE IMOVEL SQS 311 bloco d ap 306_contraproposta.docx
+++ b/sqs311_bloco_d_ap306/PROPOSTA DE COMPRA DE IMOVEL SQS 311 bloco d ap 306_contraproposta.docx
@@ -169,7 +169,7 @@
           <w:sz w:val="28"/>
           <w:u w:val="single"/>
         </w:rPr>
-        <w:t>1.000</w:t>
+        <w:t>1.0</w:t>
       </w:r>
       <w:r>
         <w:rPr>
@@ -177,6 +177,22 @@
           <w:sz w:val="28"/>
           <w:u w:val="single"/>
         </w:rPr>
+        <w:t>3</w:t>
+      </w:r>
+      <w:r>
+        <w:rPr>
+          <w:b/>
+          <w:sz w:val="28"/>
+          <w:u w:val="single"/>
+        </w:rPr>
+        <w:t>0</w:t>
+      </w:r>
+      <w:r>
+        <w:rPr>
+          <w:b/>
+          <w:sz w:val="28"/>
+          <w:u w:val="single"/>
+        </w:rPr>
         <w:t>.</w:t>
       </w:r>
       <w:r>
@@ -201,7 +217,7 @@
           <w:sz w:val="28"/>
           <w:u w:val="single"/>
         </w:rPr>
-        <w:t>Um milhão de</w:t>
+        <w:t>Um milhão</w:t>
       </w:r>
       <w:r>
         <w:rPr>
@@ -209,7 +225,31 @@
           <w:sz w:val="28"/>
           <w:u w:val="single"/>
         </w:rPr>
-        <w:t xml:space="preserve"> reais)</w:t>
+        <w:t xml:space="preserve"> e</w:t>
+      </w:r>
+      <w:r>
+        <w:rPr>
+          <w:b/>
+          <w:sz w:val="28"/>
+          <w:u w:val="single"/>
+        </w:rPr>
+        <w:t xml:space="preserve"> </w:t>
+      </w:r>
+      <w:r>
+        <w:rPr>
+          <w:b/>
+          <w:sz w:val="28"/>
+          <w:u w:val="single"/>
+        </w:rPr>
+        <w:t xml:space="preserve">trinta mil </w:t>
+      </w:r>
+      <w:r>
+        <w:rPr>
+          <w:b/>
+          <w:sz w:val="28"/>
+          <w:u w:val="single"/>
+        </w:rPr>
+        <w:t>reais)</w:t>
       </w:r>
       <w:r>
         <w:rPr>
@@ -289,47 +329,22 @@
           <w:bCs/>
           <w:sz w:val="28"/>
         </w:rPr>
-        <w:t xml:space="preserve">mil reais), em PIX/TED, no ato de assinatura do contrato de </w:t>
-      </w:r>
-      <w:r>
-        <w:rPr>
-          <w:b/>
-          <w:sz w:val="28"/>
-          <w:u w:val="single" w:color="000000"/>
+        <w:t>mil reais), em PIX/TED, no ato de assinatura do con</w:t>
+      </w:r>
+      <w:r>
+        <w:rPr>
+          <w:bCs/>
+          <w:sz w:val="28"/>
+        </w:rPr>
+        <w:t xml:space="preserve">trato de </w:t>
+      </w:r>
+      <w:r>
+        <w:rPr>
+          <w:bCs/>
+          <w:sz w:val="28"/>
+          <w:u w:color="000000"/>
         </w:rPr>
         <w:t>promessa de compra e venda</w:t>
-      </w:r>
-      <w:r>
-        <w:rPr>
-          <w:bCs/>
-          <w:sz w:val="28"/>
-          <w:u w:val="single" w:color="000000"/>
-        </w:rPr>
-        <w:t xml:space="preserve"> </w:t>
-      </w:r>
-      <w:r>
-        <w:rPr>
-          <w:b/>
-          <w:sz w:val="28"/>
-          <w:u w:val="single" w:color="000000"/>
-        </w:rPr>
-        <w:t xml:space="preserve">(previsão </w:t>
-      </w:r>
-      <w:r>
-        <w:rPr>
-          <w:b/>
-          <w:sz w:val="28"/>
-          <w:u w:val="single" w:color="000000"/>
-        </w:rPr>
-        <w:t>julho</w:t>
-      </w:r>
-      <w:r>
-        <w:rPr>
-          <w:b/>
-          <w:sz w:val="28"/>
-          <w:u w:val="single" w:color="000000"/>
-        </w:rPr>
-        <w:t>/2023)</w:t>
       </w:r>
       <w:r>
         <w:rPr>
@@ -348,41 +363,44 @@
         <w:spacing w:after="52" w:line="361" w:lineRule="auto"/>
         <w:ind w:hanging="361"/>
         <w:jc w:val="both"/>
-      </w:pPr>
-      <w:r>
-        <w:rPr>
-          <w:bCs/>
-          <w:sz w:val="28"/>
-        </w:rPr>
-        <w:t>R$ 9</w:t>
-      </w:r>
-      <w:r>
-        <w:rPr>
-          <w:bCs/>
-          <w:sz w:val="28"/>
-        </w:rPr>
-        <w:t>70</w:t>
-      </w:r>
-      <w:r>
-        <w:rPr>
-          <w:bCs/>
-          <w:sz w:val="28"/>
-        </w:rPr>
-        <w:t xml:space="preserve">.000,00 (novecentos e </w:t>
-      </w:r>
-      <w:r>
-        <w:rPr>
-          <w:bCs/>
-          <w:sz w:val="28"/>
-        </w:rPr>
-        <w:t>se</w:t>
-      </w:r>
-      <w:r>
-        <w:rPr>
-          <w:bCs/>
-          <w:sz w:val="28"/>
-        </w:rPr>
-        <w:t xml:space="preserve">tenta </w:t>
+        <w:rPr>
+          <w:bCs/>
+        </w:rPr>
+      </w:pPr>
+      <w:r>
+        <w:rPr>
+          <w:bCs/>
+          <w:sz w:val="28"/>
+        </w:rPr>
+        <w:t xml:space="preserve">R$ </w:t>
+      </w:r>
+      <w:r>
+        <w:rPr>
+          <w:bCs/>
+          <w:sz w:val="28"/>
+        </w:rPr>
+        <w:t>200</w:t>
+      </w:r>
+      <w:r>
+        <w:rPr>
+          <w:bCs/>
+          <w:sz w:val="28"/>
+        </w:rPr>
+        <w:t>.000,00 (</w:t>
+      </w:r>
+      <w:r>
+        <w:rPr>
+          <w:bCs/>
+          <w:sz w:val="28"/>
+        </w:rPr>
+        <w:t>duzentos</w:t>
+      </w:r>
+      <w:r>
+        <w:rPr>
+          <w:bCs/>
+          <w:sz w:val="28"/>
+        </w:rPr>
+        <w:t xml:space="preserve"> </w:t>
       </w:r>
       <w:r>
         <w:rPr>
@@ -393,86 +411,70 @@
       </w:r>
       <w:r>
         <w:rPr>
-          <w:b/>
-          <w:sz w:val="28"/>
-          <w:u w:val="single" w:color="000000"/>
+          <w:bCs/>
+          <w:sz w:val="28"/>
+          <w:u w:color="000000"/>
         </w:rPr>
         <w:t>lavratura da</w:t>
       </w:r>
       <w:r>
         <w:rPr>
-          <w:b/>
-          <w:sz w:val="28"/>
-          <w:u w:val="single"/>
+          <w:bCs/>
+          <w:sz w:val="28"/>
         </w:rPr>
         <w:t xml:space="preserve"> </w:t>
       </w:r>
       <w:r>
         <w:rPr>
-          <w:b/>
-          <w:sz w:val="28"/>
-          <w:u w:val="single" w:color="000000"/>
+          <w:bCs/>
+          <w:sz w:val="28"/>
+          <w:u w:color="000000"/>
         </w:rPr>
         <w:t>E</w:t>
       </w:r>
       <w:r>
         <w:rPr>
-          <w:b/>
-          <w:sz w:val="28"/>
-          <w:u w:val="single" w:color="000000"/>
+          <w:bCs/>
+          <w:sz w:val="28"/>
+          <w:u w:color="000000"/>
         </w:rPr>
         <w:t xml:space="preserve">scritura de </w:t>
       </w:r>
       <w:r>
         <w:rPr>
-          <w:b/>
-          <w:sz w:val="28"/>
-          <w:u w:val="single" w:color="000000"/>
+          <w:bCs/>
+          <w:sz w:val="28"/>
+          <w:u w:color="000000"/>
         </w:rPr>
         <w:t>C</w:t>
       </w:r>
       <w:r>
         <w:rPr>
-          <w:b/>
-          <w:sz w:val="28"/>
-          <w:u w:val="single" w:color="000000"/>
+          <w:bCs/>
+          <w:sz w:val="28"/>
+          <w:u w:color="000000"/>
         </w:rPr>
         <w:t xml:space="preserve">ompra e </w:t>
       </w:r>
       <w:r>
         <w:rPr>
-          <w:b/>
-          <w:sz w:val="28"/>
-          <w:u w:val="single" w:color="000000"/>
+          <w:bCs/>
+          <w:sz w:val="28"/>
+          <w:u w:color="000000"/>
         </w:rPr>
         <w:t>V</w:t>
       </w:r>
       <w:r>
         <w:rPr>
-          <w:b/>
-          <w:sz w:val="28"/>
-          <w:u w:val="single" w:color="000000"/>
+          <w:bCs/>
+          <w:sz w:val="28"/>
+          <w:u w:color="000000"/>
         </w:rPr>
         <w:t>enda</w:t>
       </w:r>
       <w:r>
         <w:rPr>
-          <w:b/>
-          <w:sz w:val="28"/>
-          <w:u w:val="single" w:color="000000"/>
-        </w:rPr>
-        <w:t xml:space="preserve"> e entrega das chaves</w:t>
-      </w:r>
-      <w:r>
-        <w:rPr>
-          <w:b/>
-          <w:sz w:val="28"/>
-          <w:u w:val="single" w:color="000000"/>
-        </w:rPr>
-        <w:t xml:space="preserve"> (previsão outubro/2023)</w:t>
-      </w:r>
-      <w:r>
-        <w:rPr>
+          <w:bCs/>
           <w:sz w:val="28"/>
         </w:rPr>
         <w:t>.</w:t>
@@ -480,8 +482,81 @@
     </w:p>
     <w:p>
       <w:pPr>
+        <w:numPr>
+          <w:ilvl w:val="0"/>
+          <w:numId w:val="1"/>
+        </w:numPr>
+        <w:spacing w:after="52" w:line="361" w:lineRule="auto"/>
+        <w:ind w:hanging="361"/>
+        <w:jc w:val="both"/>
+      </w:pPr>
+      <w:r>
+        <w:rPr>
+          <w:bCs/>
+          <w:sz w:val="28"/>
+        </w:rPr>
+        <w:t xml:space="preserve">R$ </w:t>
+      </w:r>
+      <w:r>
+        <w:rPr>
+          <w:bCs/>
+          <w:sz w:val="28"/>
+        </w:rPr>
+        <w:t>8</w:t>
+      </w:r>
+      <w:r>
+        <w:rPr>
+          <w:bCs/>
+          <w:sz w:val="28"/>
+        </w:rPr>
+        <w:t>00</w:t>
+      </w:r>
+      <w:r>
+        <w:rPr>
+          <w:bCs/>
+          <w:sz w:val="28"/>
+        </w:rPr>
+        <w:t>.000,00 (</w:t>
+      </w:r>
+      <w:r>
+        <w:rPr>
+          <w:bCs/>
+          <w:sz w:val="28"/>
+        </w:rPr>
+        <w:t>oitocentos</w:t>
+      </w:r>
+      <w:r>
+        <w:rPr>
+          <w:bCs/>
+          <w:sz w:val="28"/>
+        </w:rPr>
+        <w:t xml:space="preserve"> </w:t>
+      </w:r>
+      <w:r>
+        <w:rPr>
+          <w:bCs/>
+          <w:sz w:val="28"/>
+        </w:rPr>
+        <w:t xml:space="preserve">mil de reais), </w:t>
+      </w:r>
+      <w:r>
+        <w:rPr>
+          <w:bCs/>
+          <w:sz w:val="28"/>
+        </w:rPr>
+        <w:t>por financiamento imobiliário</w:t>
+      </w:r>
+      <w:r>
+        <w:rPr>
+          <w:sz w:val="28"/>
+        </w:rPr>
+        <w:t>.</w:t>
+      </w:r>
+    </w:p>
+    <w:p>
+      <w:pPr>
         <w:spacing w:after="0" w:line="363" w:lineRule="auto"/>
-        <w:ind w:left="1277"/>
+        <w:ind w:left="916"/>
         <w:jc w:val="both"/>
         <w:rPr>
           <w:sz w:val="28"/>
@@ -514,7 +589,7 @@
           <w:sz w:val="28"/>
           <w:u w:val="single" w:color="000000"/>
         </w:rPr>
-        <w:t>07</w:t>
+        <w:t>10</w:t>
       </w:r>
       <w:r>
         <w:rPr>
@@ -602,7 +677,7 @@
         <w:rPr>
           <w:sz w:val="28"/>
         </w:rPr>
-        <w:t>30</w:t>
+        <w:t>04</w:t>
       </w:r>
       <w:r>
         <w:rPr>

</xml_diff>